<commit_message>
completed all text portions of the project proposal
</commit_message>
<xml_diff>
--- a/Assignments/GES Project Game/RyanAshtari_ProjectProposal.docx
+++ b/Assignments/GES Project Game/RyanAshtari_ProjectProposal.docx
@@ -7,17 +7,10 @@
         <w:pStyle w:val="Title"/>
       </w:pPr>
       <w:r>
-        <w:t>Project Name</w:t>
-      </w:r>
-    </w:p>
-    <w:p>
-      <w:pPr>
-        <w:pStyle w:val="Subtitle"/>
-      </w:pPr>
-      <w:r>
-        <w:t>Project Subtitle, if Applicable</w:t>
-      </w:r>
-    </w:p>
+        <w:t>Astral</w:t>
+      </w:r>
+    </w:p>
+    <w:p/>
     <w:p>
       <w:pPr>
         <w:pStyle w:val="Heading1"/>
@@ -36,129 +29,95 @@
     </w:p>
     <w:p>
       <w:r>
-        <w:t>The player manages a café run by cats. The Café starts with limited space, services, and a single employee. The player can choose how they expand and customi</w:t>
-      </w:r>
-      <w:r>
-        <w:t>z</w:t>
-      </w:r>
-      <w:r>
-        <w:t xml:space="preserve">e their café with the money it makes through options </w:t>
-      </w:r>
+        <w:t>The Player fights their way through endless waves of enemies collecting energy from them that they can spend after death for stat upgrades to improve the next run with the goal of getting to the highest wave they can.</w:t>
+      </w:r>
+    </w:p>
+    <w:p/>
+    <w:p>
+      <w:pPr>
+        <w:pStyle w:val="Heading2"/>
+      </w:pPr>
+      <w:r>
+        <w:t>Character</w:t>
+      </w:r>
+    </w:p>
+    <w:p>
+      <w:r>
+        <w:t xml:space="preserve">The player controls a is a </w:t>
+      </w:r>
+      <w:proofErr w:type="spellStart"/>
       <w:proofErr w:type="gramStart"/>
       <w:r>
-        <w:t>like;</w:t>
-      </w:r>
+        <w:t>non verbal</w:t>
+      </w:r>
+      <w:proofErr w:type="spellEnd"/>
       <w:proofErr w:type="gramEnd"/>
       <w:r>
-        <w:t xml:space="preserve"> hiring, products</w:t>
-      </w:r>
-      <w:r>
-        <w:t>, and</w:t>
-      </w:r>
-      <w:r>
-        <w:t xml:space="preserve"> equipment</w:t>
-      </w:r>
-      <w:r>
-        <w:t xml:space="preserve">. </w:t>
-      </w:r>
-      <w:r>
-        <w:t xml:space="preserve">The </w:t>
-      </w:r>
-      <w:r>
-        <w:t>goal of the game is to make the most amount of money in the place of a high score.</w:t>
-      </w:r>
-    </w:p>
-    <w:p>
-      <w:r>
-        <w:t xml:space="preserve">Provide a </w:t>
-      </w:r>
-      <w:r>
-        <w:rPr>
-          <w:b/>
-          <w:bCs/>
-        </w:rPr>
-        <w:t>brief 1-2 sentence description</w:t>
-      </w:r>
-      <w:r>
-        <w:t xml:space="preserve"> of your game, </w:t>
-      </w:r>
-      <w:r>
-        <w:t xml:space="preserve">the main game loop, and </w:t>
-      </w:r>
-      <w:r>
-        <w:t xml:space="preserve">followed by </w:t>
-      </w:r>
-      <w:r>
-        <w:t>your</w:t>
-      </w:r>
-      <w:r>
-        <w:t xml:space="preserve"> </w:t>
-      </w:r>
-      <w:r>
-        <w:rPr>
-          <w:b/>
-          <w:bCs/>
-        </w:rPr>
-        <w:t>mockup</w:t>
-      </w:r>
-      <w:r>
-        <w:t xml:space="preserve"> </w:t>
-      </w:r>
-      <w:r>
-        <w:t>visualizing what the player will see when they play your game.</w:t>
-      </w:r>
-    </w:p>
-    <w:p/>
+        <w:t xml:space="preserve"> person in a spacesuit holding a gun.</w:t>
+      </w:r>
+    </w:p>
     <w:p>
       <w:pPr>
         <w:pStyle w:val="Heading2"/>
       </w:pPr>
       <w:r>
-        <w:t>Character</w:t>
-      </w:r>
-    </w:p>
-    <w:p>
-      <w:r>
-        <w:t xml:space="preserve">The characters in the game will be assorted random customers that are served, as well as the cat employees that the player will unlock as they progress through the different </w:t>
-      </w:r>
-      <w:proofErr w:type="spellStart"/>
-      <w:r>
-        <w:t>unlockables</w:t>
-      </w:r>
-      <w:proofErr w:type="spellEnd"/>
-      <w:r>
-        <w:t>.</w:t>
-      </w:r>
-    </w:p>
-    <w:p/>
+        <w:t>Camera</w:t>
+      </w:r>
+    </w:p>
+    <w:p>
+      <w:r>
+        <w:t xml:space="preserve">The camera will be </w:t>
+      </w:r>
+      <w:r>
+        <w:t xml:space="preserve">in a </w:t>
+      </w:r>
+      <w:proofErr w:type="gramStart"/>
+      <w:r>
+        <w:t>first person</w:t>
+      </w:r>
+      <w:proofErr w:type="gramEnd"/>
+      <w:r>
+        <w:t xml:space="preserve"> position.</w:t>
+      </w:r>
+    </w:p>
     <w:p>
       <w:pPr>
         <w:pStyle w:val="Heading2"/>
       </w:pPr>
       <w:r>
-        <w:t>Camera</w:t>
-      </w:r>
-    </w:p>
-    <w:p>
-      <w:r>
-        <w:t>The camera will be top down.</w:t>
-      </w:r>
-    </w:p>
-    <w:p/>
-    <w:p>
-      <w:pPr>
-        <w:pStyle w:val="Heading2"/>
-      </w:pPr>
-      <w:r>
         <w:t>Controls</w:t>
       </w:r>
     </w:p>
     <w:p>
       <w:r>
-        <w:t>The game is controlled through menus and buttons that are navigated and interacted with by a mouse or finger.</w:t>
-      </w:r>
-    </w:p>
-    <w:p/>
+        <w:t>WASD – Movement</w:t>
+      </w:r>
+    </w:p>
+    <w:p>
+      <w:r>
+        <w:t>SHIFT – Sprint</w:t>
+      </w:r>
+    </w:p>
+    <w:p>
+      <w:r>
+        <w:t>ESC – Pause</w:t>
+      </w:r>
+    </w:p>
+    <w:p>
+      <w:r>
+        <w:t>LMB – Primary fire/Menu Navigation</w:t>
+      </w:r>
+    </w:p>
+    <w:p>
+      <w:r>
+        <w:t>RMB – Secondary fire</w:t>
+      </w:r>
+    </w:p>
+    <w:p>
+      <w:r>
+        <w:t>F - Interact</w:t>
+      </w:r>
+    </w:p>
     <w:p>
       <w:pPr>
         <w:pStyle w:val="Heading1"/>
@@ -274,13 +233,23 @@
         <w:pStyle w:val="Heading2"/>
       </w:pPr>
       <w:r>
+        <w:t>Game</w:t>
+      </w:r>
+      <w:r>
+        <w:t>play</w:t>
+      </w:r>
+    </w:p>
+    <w:p/>
+    <w:p>
+      <w:pPr>
+        <w:pStyle w:val="Heading2"/>
+      </w:pPr>
+      <w:r>
         <w:lastRenderedPageBreak/>
-        <w:t>Game</w:t>
-      </w:r>
-      <w:r>
-        <w:t>play</w:t>
-      </w:r>
-    </w:p>
+        <w:t>Shop Menu</w:t>
+      </w:r>
+    </w:p>
+    <w:p/>
     <w:p/>
     <w:p>
       <w:pPr>
@@ -402,7 +371,17 @@
           <w:tcPr>
             <w:tcW w:w="8455" w:type="dxa"/>
           </w:tcPr>
-          <w:p/>
+          <w:p>
+            <w:r>
+              <w:t xml:space="preserve">Make </w:t>
+            </w:r>
+            <w:r>
+              <w:t>e</w:t>
+            </w:r>
+            <w:r>
+              <w:t>nvironment and moving player</w:t>
+            </w:r>
+          </w:p>
           <w:p/>
         </w:tc>
       </w:tr>
@@ -425,7 +404,200 @@
           <w:tcPr>
             <w:tcW w:w="8455" w:type="dxa"/>
           </w:tcPr>
+          <w:p>
+            <w:r>
+              <w:t>Make enemy behaviour</w:t>
+            </w:r>
+            <w:r>
+              <w:t xml:space="preserve">, </w:t>
+            </w:r>
+            <w:r>
+              <w:t>wave system</w:t>
+            </w:r>
+            <w:r>
+              <w:t>,</w:t>
+            </w:r>
+            <w:r>
+              <w:t xml:space="preserve"> and shooting</w:t>
+            </w:r>
+            <w:r>
+              <w:t>/killing</w:t>
+            </w:r>
+            <w:r>
+              <w:t xml:space="preserve"> functionality</w:t>
+            </w:r>
+          </w:p>
           <w:p/>
+        </w:tc>
+      </w:tr>
+      <w:tr>
+        <w:tc>
+          <w:tcPr>
+            <w:tcW w:w="895" w:type="dxa"/>
+            <w:vAlign w:val="center"/>
+          </w:tcPr>
+          <w:p>
+            <w:pPr>
+              <w:jc w:val="center"/>
+            </w:pPr>
+            <w:r>
+              <w:t>3</w:t>
+            </w:r>
+          </w:p>
+        </w:tc>
+        <w:tc>
+          <w:tcPr>
+            <w:tcW w:w="8455" w:type="dxa"/>
+          </w:tcPr>
+          <w:p>
+            <w:r>
+              <w:t>Add currency system</w:t>
+            </w:r>
+            <w:r>
+              <w:t xml:space="preserve">, </w:t>
+            </w:r>
+            <w:r>
+              <w:t>death/respawn system</w:t>
+            </w:r>
+            <w:r>
+              <w:t xml:space="preserve">, and </w:t>
+            </w:r>
+            <w:r>
+              <w:t>game saving</w:t>
+            </w:r>
+            <w:r>
+              <w:t>/</w:t>
+            </w:r>
+            <w:r>
+              <w:t>loading</w:t>
+            </w:r>
+            <w:r>
+              <w:t>.</w:t>
+            </w:r>
+          </w:p>
+          <w:p/>
+        </w:tc>
+      </w:tr>
+      <w:tr>
+        <w:tc>
+          <w:tcPr>
+            <w:tcW w:w="895" w:type="dxa"/>
+            <w:vAlign w:val="center"/>
+          </w:tcPr>
+          <w:p>
+            <w:pPr>
+              <w:jc w:val="center"/>
+            </w:pPr>
+            <w:r>
+              <w:t>4</w:t>
+            </w:r>
+          </w:p>
+        </w:tc>
+        <w:tc>
+          <w:tcPr>
+            <w:tcW w:w="8455" w:type="dxa"/>
+          </w:tcPr>
+          <w:p>
+            <w:r>
+              <w:t>Create new state</w:t>
+            </w:r>
+            <w:r>
+              <w:t>s</w:t>
+            </w:r>
+            <w:r>
+              <w:t xml:space="preserve"> </w:t>
+            </w:r>
+            <w:r>
+              <w:t>for the</w:t>
+            </w:r>
+            <w:r>
+              <w:t xml:space="preserve"> shop system between runs</w:t>
+            </w:r>
+            <w:r>
+              <w:t xml:space="preserve">, the splash screen, and the </w:t>
+            </w:r>
+            <w:r>
+              <w:t xml:space="preserve">main menu </w:t>
+            </w:r>
+            <w:r>
+              <w:t>for</w:t>
+            </w:r>
+            <w:r>
+              <w:t xml:space="preserve"> </w:t>
+            </w:r>
+            <w:r>
+              <w:t>‘</w:t>
+            </w:r>
+            <w:r>
+              <w:t xml:space="preserve">New </w:t>
+            </w:r>
+            <w:r>
+              <w:t>G</w:t>
+            </w:r>
+            <w:r>
+              <w:t>ame</w:t>
+            </w:r>
+            <w:r>
+              <w:t>’, ‘</w:t>
+            </w:r>
+            <w:r>
+              <w:t xml:space="preserve">Load </w:t>
+            </w:r>
+            <w:r>
+              <w:t>G</w:t>
+            </w:r>
+            <w:r>
+              <w:t>ame</w:t>
+            </w:r>
+            <w:r>
+              <w:t>’</w:t>
+            </w:r>
+            <w:r>
+              <w:t xml:space="preserve">, and </w:t>
+            </w:r>
+            <w:r>
+              <w:t>‘C</w:t>
+            </w:r>
+            <w:r>
+              <w:t>redits</w:t>
+            </w:r>
+            <w:r>
+              <w:t>’</w:t>
+            </w:r>
+            <w:r>
+              <w:t xml:space="preserve"> </w:t>
+            </w:r>
+            <w:r>
+              <w:t>buttons (Maybe a Settings button if we get around to it.</w:t>
+            </w:r>
+          </w:p>
+          <w:p/>
+        </w:tc>
+      </w:tr>
+      <w:tr>
+        <w:tc>
+          <w:tcPr>
+            <w:tcW w:w="895" w:type="dxa"/>
+            <w:vAlign w:val="center"/>
+          </w:tcPr>
+          <w:p>
+            <w:pPr>
+              <w:jc w:val="center"/>
+            </w:pPr>
+            <w:r>
+              <w:t>5</w:t>
+            </w:r>
+          </w:p>
+        </w:tc>
+        <w:tc>
+          <w:tcPr>
+            <w:tcW w:w="8455" w:type="dxa"/>
+          </w:tcPr>
+          <w:p>
+            <w:r>
+              <w:t>Port to Android</w:t>
+            </w:r>
+          </w:p>
           <w:p/>
         </w:tc>
       </w:tr>
@@ -440,7 +612,7 @@
     </w:p>
     <w:p>
       <w:r>
-        <w:t>List each member of the team that will be working on this project. Each person should have their name and title clearly displayed. This applies, even if working alone.</w:t>
+        <w:t>Ryan Ashtari – Game Director</w:t>
       </w:r>
     </w:p>
     <w:p>
@@ -1611,6 +1783,26 @@
 </file>
 
 <file path=customXml/item1.xml><?xml version="1.0" encoding="utf-8"?>
+<?mso-contentType ?>
+<FormTemplates xmlns="http://schemas.microsoft.com/sharepoint/v3/contenttype/forms">
+  <Display>DocumentLibraryForm</Display>
+  <Edit>DocumentLibraryForm</Edit>
+  <New>DocumentLibraryForm</New>
+</FormTemplates>
+</file>
+
+<file path=customXml/item2.xml><?xml version="1.0" encoding="utf-8"?>
+<p:properties xmlns:p="http://schemas.microsoft.com/office/2006/metadata/properties" xmlns:xsi="http://www.w3.org/2001/XMLSchema-instance" xmlns:pc="http://schemas.microsoft.com/office/infopath/2007/PartnerControls">
+  <documentManagement>
+    <lcf76f155ced4ddcb4097134ff3c332f xmlns="82be4c52-8a67-4f04-89a8-ae71a53980a3">
+      <Terms xmlns="http://schemas.microsoft.com/office/infopath/2007/PartnerControls"/>
+    </lcf76f155ced4ddcb4097134ff3c332f>
+    <TaxCatchAll xmlns="299b3808-0d48-4c04-b9a6-dcca8ff436f5" xsi:nil="true"/>
+  </documentManagement>
+</p:properties>
+</file>
+
+<file path=customXml/item3.xml><?xml version="1.0" encoding="utf-8"?>
 <ct:contentTypeSchema xmlns:ct="http://schemas.microsoft.com/office/2006/metadata/contentType" xmlns:ma="http://schemas.microsoft.com/office/2006/metadata/properties/metaAttributes" ct:_="" ma:_="" ma:contentTypeName="Document" ma:contentTypeID="0x0101001DADE4F86042AA4FA00EFAC4839036A8" ma:contentTypeVersion="12" ma:contentTypeDescription="Create a new document." ma:contentTypeScope="" ma:versionID="5a83fdc747f8e1700f06dfda3b726177">
   <xsd:schema xmlns:xsd="http://www.w3.org/2001/XMLSchema" xmlns:xs="http://www.w3.org/2001/XMLSchema" xmlns:p="http://schemas.microsoft.com/office/2006/metadata/properties" xmlns:ns2="82be4c52-8a67-4f04-89a8-ae71a53980a3" xmlns:ns3="299b3808-0d48-4c04-b9a6-dcca8ff436f5" targetNamespace="http://schemas.microsoft.com/office/2006/metadata/properties" ma:root="true" ma:fieldsID="e17fa3ea1674577c698970068dfc3640" ns2:_="" ns3:_="">
     <xsd:import namespace="82be4c52-8a67-4f04-89a8-ae71a53980a3"/>
@@ -1811,27 +2003,26 @@
 </ct:contentTypeSchema>
 </file>
 
-<file path=customXml/item2.xml><?xml version="1.0" encoding="utf-8"?>
-<p:properties xmlns:p="http://schemas.microsoft.com/office/2006/metadata/properties" xmlns:xsi="http://www.w3.org/2001/XMLSchema-instance" xmlns:pc="http://schemas.microsoft.com/office/infopath/2007/PartnerControls">
-  <documentManagement>
-    <lcf76f155ced4ddcb4097134ff3c332f xmlns="82be4c52-8a67-4f04-89a8-ae71a53980a3">
-      <Terms xmlns="http://schemas.microsoft.com/office/infopath/2007/PartnerControls"/>
-    </lcf76f155ced4ddcb4097134ff3c332f>
-    <TaxCatchAll xmlns="299b3808-0d48-4c04-b9a6-dcca8ff436f5" xsi:nil="true"/>
-  </documentManagement>
-</p:properties>
+<file path=customXml/itemProps1.xml><?xml version="1.0" encoding="utf-8"?>
+<ds:datastoreItem xmlns:ds="http://schemas.openxmlformats.org/officeDocument/2006/customXml" ds:itemID="{D954CD56-4315-42F1-8918-4098B147725D}">
+  <ds:schemaRefs>
+    <ds:schemaRef ds:uri="http://schemas.microsoft.com/sharepoint/v3/contenttype/forms"/>
+  </ds:schemaRefs>
+</ds:datastoreItem>
 </file>
 
-<file path=customXml/item3.xml><?xml version="1.0" encoding="utf-8"?>
-<?mso-contentType ?>
-<FormTemplates xmlns="http://schemas.microsoft.com/sharepoint/v3/contenttype/forms">
-  <Display>DocumentLibraryForm</Display>
-  <Edit>DocumentLibraryForm</Edit>
-  <New>DocumentLibraryForm</New>
-</FormTemplates>
+<file path=customXml/itemProps2.xml><?xml version="1.0" encoding="utf-8"?>
+<ds:datastoreItem xmlns:ds="http://schemas.openxmlformats.org/officeDocument/2006/customXml" ds:itemID="{C55492E6-1130-4D75-A4C9-8C3B9559BDDD}">
+  <ds:schemaRefs>
+    <ds:schemaRef ds:uri="http://schemas.microsoft.com/office/2006/metadata/properties"/>
+    <ds:schemaRef ds:uri="http://schemas.microsoft.com/office/infopath/2007/PartnerControls"/>
+    <ds:schemaRef ds:uri="82be4c52-8a67-4f04-89a8-ae71a53980a3"/>
+    <ds:schemaRef ds:uri="299b3808-0d48-4c04-b9a6-dcca8ff436f5"/>
+  </ds:schemaRefs>
+</ds:datastoreItem>
 </file>
 
-<file path=customXml/itemProps1.xml><?xml version="1.0" encoding="utf-8"?>
+<file path=customXml/itemProps3.xml><?xml version="1.0" encoding="utf-8"?>
 <ds:datastoreItem xmlns:ds="http://schemas.openxmlformats.org/officeDocument/2006/customXml" ds:itemID="{C0C3E455-A80C-453D-91F7-A45624F6D46F}">
   <ds:schemaRefs>
     <ds:schemaRef ds:uri="http://schemas.microsoft.com/office/2006/metadata/contentType"/>
@@ -1848,29 +2039,4 @@
     <ds:schemaRef ds:uri="http://schemas.microsoft.com/internal/obd"/>
   </ds:schemaRefs>
 </ds:datastoreItem>
-</file>
-
-<file path=customXml/itemProps2.xml><?xml version="1.0" encoding="utf-8"?>
-<ds:datastoreItem xmlns:ds="http://schemas.openxmlformats.org/officeDocument/2006/customXml" ds:itemID="{C55492E6-1130-4D75-A4C9-8C3B9559BDDD}">
-  <ds:schemaRefs>
-    <ds:schemaRef ds:uri="82be4c52-8a67-4f04-89a8-ae71a53980a3"/>
-    <ds:schemaRef ds:uri="http://schemas.microsoft.com/office/2006/metadata/properties"/>
-    <ds:schemaRef ds:uri="http://purl.org/dc/dcmitype/"/>
-    <ds:schemaRef ds:uri="http://www.w3.org/XML/1998/namespace"/>
-    <ds:schemaRef ds:uri="http://purl.org/dc/elements/1.1/"/>
-    <ds:schemaRef ds:uri="http://schemas.microsoft.com/office/infopath/2007/PartnerControls"/>
-    <ds:schemaRef ds:uri="http://purl.org/dc/terms/"/>
-    <ds:schemaRef ds:uri="http://schemas.microsoft.com/office/2006/documentManagement/types"/>
-    <ds:schemaRef ds:uri="http://schemas.openxmlformats.org/package/2006/metadata/core-properties"/>
-    <ds:schemaRef ds:uri="299b3808-0d48-4c04-b9a6-dcca8ff436f5"/>
-  </ds:schemaRefs>
-</ds:datastoreItem>
-</file>
-
-<file path=customXml/itemProps3.xml><?xml version="1.0" encoding="utf-8"?>
-<ds:datastoreItem xmlns:ds="http://schemas.openxmlformats.org/officeDocument/2006/customXml" ds:itemID="{D954CD56-4315-42F1-8918-4098B147725D}">
-  <ds:schemaRefs>
-    <ds:schemaRef ds:uri="http://schemas.microsoft.com/sharepoint/v3/contenttype/forms"/>
-  </ds:schemaRefs>
-</ds:datastoreItem>
 </file>
</xml_diff>

<commit_message>
Completed all wireframes and visuals, Completed 1 Pseudocode
</commit_message>
<xml_diff>
--- a/Assignments/GES Project Game/RyanAshtari_ProjectProposal.docx
+++ b/Assignments/GES Project Game/RyanAshtari_ProjectProposal.docx
@@ -32,7 +32,61 @@
         <w:t>The Player fights their way through endless waves of enemies collecting energy from them that they can spend after death for stat upgrades to improve the next run with the goal of getting to the highest wave they can.</w:t>
       </w:r>
     </w:p>
-    <w:p/>
+    <w:p>
+      <w:r>
+        <w:rPr>
+          <w:noProof/>
+        </w:rPr>
+        <w:drawing>
+          <wp:inline distT="0" distB="0" distL="0" distR="0" wp14:anchorId="190A0212" wp14:editId="6640D4CC">
+            <wp:extent cx="5934075" cy="3343275"/>
+            <wp:effectExtent l="0" t="0" r="9525" b="9525"/>
+            <wp:docPr id="671676438" name="Picture 1" descr="A video game with pink frogs&#10;&#10;AI-generated content may be incorrect."/>
+            <wp:cNvGraphicFramePr>
+              <a:graphicFrameLocks xmlns:a="http://schemas.openxmlformats.org/drawingml/2006/main" noChangeAspect="1"/>
+            </wp:cNvGraphicFramePr>
+            <a:graphic xmlns:a="http://schemas.openxmlformats.org/drawingml/2006/main">
+              <a:graphicData uri="http://schemas.openxmlformats.org/drawingml/2006/picture">
+                <pic:pic xmlns:pic="http://schemas.openxmlformats.org/drawingml/2006/picture">
+                  <pic:nvPicPr>
+                    <pic:cNvPr id="671676438" name="Picture 1" descr="A video game with pink frogs&#10;&#10;AI-generated content may be incorrect."/>
+                    <pic:cNvPicPr>
+                      <a:picLocks noChangeAspect="1" noChangeArrowheads="1"/>
+                    </pic:cNvPicPr>
+                  </pic:nvPicPr>
+                  <pic:blipFill>
+                    <a:blip r:embed="rId10" cstate="print">
+                      <a:extLst>
+                        <a:ext uri="{28A0092B-C50C-407E-A947-70E740481C1C}">
+                          <a14:useLocalDpi xmlns:a14="http://schemas.microsoft.com/office/drawing/2010/main" val="0"/>
+                        </a:ext>
+                      </a:extLst>
+                    </a:blip>
+                    <a:srcRect/>
+                    <a:stretch>
+                      <a:fillRect/>
+                    </a:stretch>
+                  </pic:blipFill>
+                  <pic:spPr bwMode="auto">
+                    <a:xfrm>
+                      <a:off x="0" y="0"/>
+                      <a:ext cx="5934075" cy="3343275"/>
+                    </a:xfrm>
+                    <a:prstGeom prst="rect">
+                      <a:avLst/>
+                    </a:prstGeom>
+                    <a:noFill/>
+                    <a:ln>
+                      <a:noFill/>
+                    </a:ln>
+                  </pic:spPr>
+                </pic:pic>
+              </a:graphicData>
+            </a:graphic>
+          </wp:inline>
+        </w:drawing>
+      </w:r>
+    </w:p>
     <w:p>
       <w:pPr>
         <w:pStyle w:val="Heading2"/>
@@ -46,12 +100,10 @@
         <w:t xml:space="preserve">The player controls a is a </w:t>
       </w:r>
       <w:proofErr w:type="spellStart"/>
-      <w:proofErr w:type="gramStart"/>
       <w:r>
         <w:t>non verbal</w:t>
       </w:r>
       <w:proofErr w:type="spellEnd"/>
-      <w:proofErr w:type="gramEnd"/>
       <w:r>
         <w:t xml:space="preserve"> person in a spacesuit holding a gun.</w:t>
       </w:r>
@@ -69,15 +121,7 @@
         <w:t xml:space="preserve">The camera will be </w:t>
       </w:r>
       <w:r>
-        <w:t xml:space="preserve">in a </w:t>
-      </w:r>
-      <w:proofErr w:type="gramStart"/>
-      <w:r>
-        <w:t>first person</w:t>
-      </w:r>
-      <w:proofErr w:type="gramEnd"/>
-      <w:r>
-        <w:t xml:space="preserve"> position.</w:t>
+        <w:t>in a first person position.</w:t>
       </w:r>
     </w:p>
     <w:p>
@@ -123,6 +167,7 @@
         <w:pStyle w:val="Heading1"/>
       </w:pPr>
       <w:r>
+        <w:lastRenderedPageBreak/>
         <w:t>Game States</w:t>
       </w:r>
     </w:p>
@@ -206,6 +251,7 @@
         <w:t xml:space="preserve"> screen; sections for each are added below. If your game will have more, please add new sections for them.</w:t>
       </w:r>
     </w:p>
+    <w:p/>
     <w:p>
       <w:pPr>
         <w:pStyle w:val="Heading2"/>
@@ -217,8 +263,63 @@
     <w:p>
       <w:pPr>
         <w:pStyle w:val="Heading2"/>
-      </w:pPr>
-    </w:p>
+        <w:jc w:val="center"/>
+      </w:pPr>
+      <w:r>
+        <w:rPr>
+          <w:noProof/>
+        </w:rPr>
+        <w:drawing>
+          <wp:inline distT="0" distB="0" distL="0" distR="0" wp14:anchorId="69DA37E7" wp14:editId="7A13D78A">
+            <wp:extent cx="5105400" cy="2876397"/>
+            <wp:effectExtent l="0" t="0" r="0" b="635"/>
+            <wp:docPr id="1254613066" name="Picture 4" descr="A black background with blue text&#10;&#10;AI-generated content may be incorrect."/>
+            <wp:cNvGraphicFramePr>
+              <a:graphicFrameLocks xmlns:a="http://schemas.openxmlformats.org/drawingml/2006/main" noChangeAspect="1"/>
+            </wp:cNvGraphicFramePr>
+            <a:graphic xmlns:a="http://schemas.openxmlformats.org/drawingml/2006/main">
+              <a:graphicData uri="http://schemas.openxmlformats.org/drawingml/2006/picture">
+                <pic:pic xmlns:pic="http://schemas.openxmlformats.org/drawingml/2006/picture">
+                  <pic:nvPicPr>
+                    <pic:cNvPr id="1254613066" name="Picture 4" descr="A black background with blue text&#10;&#10;AI-generated content may be incorrect."/>
+                    <pic:cNvPicPr>
+                      <a:picLocks noChangeAspect="1" noChangeArrowheads="1"/>
+                    </pic:cNvPicPr>
+                  </pic:nvPicPr>
+                  <pic:blipFill>
+                    <a:blip r:embed="rId11" cstate="print">
+                      <a:extLst>
+                        <a:ext uri="{28A0092B-C50C-407E-A947-70E740481C1C}">
+                          <a14:useLocalDpi xmlns:a14="http://schemas.microsoft.com/office/drawing/2010/main" val="0"/>
+                        </a:ext>
+                      </a:extLst>
+                    </a:blip>
+                    <a:srcRect/>
+                    <a:stretch>
+                      <a:fillRect/>
+                    </a:stretch>
+                  </pic:blipFill>
+                  <pic:spPr bwMode="auto">
+                    <a:xfrm>
+                      <a:off x="0" y="0"/>
+                      <a:ext cx="5119921" cy="2884578"/>
+                    </a:xfrm>
+                    <a:prstGeom prst="rect">
+                      <a:avLst/>
+                    </a:prstGeom>
+                    <a:noFill/>
+                    <a:ln>
+                      <a:noFill/>
+                    </a:ln>
+                  </pic:spPr>
+                </pic:pic>
+              </a:graphicData>
+            </a:graphic>
+          </wp:inline>
+        </w:drawing>
+      </w:r>
+    </w:p>
+    <w:p/>
     <w:p>
       <w:pPr>
         <w:pStyle w:val="Heading2"/>
@@ -227,29 +328,200 @@
         <w:t>Main Menu</w:t>
       </w:r>
     </w:p>
-    <w:p/>
+    <w:p>
+      <w:pPr>
+        <w:jc w:val="center"/>
+      </w:pPr>
+      <w:r>
+        <w:rPr>
+          <w:noProof/>
+        </w:rPr>
+        <w:drawing>
+          <wp:inline distT="0" distB="0" distL="0" distR="0" wp14:anchorId="3FA0709E" wp14:editId="4ED5C5D8">
+            <wp:extent cx="5105672" cy="2876550"/>
+            <wp:effectExtent l="0" t="0" r="0" b="0"/>
+            <wp:docPr id="569297296" name="Picture 3" descr="A screenshot of a video game&#10;&#10;AI-generated content may be incorrect."/>
+            <wp:cNvGraphicFramePr>
+              <a:graphicFrameLocks xmlns:a="http://schemas.openxmlformats.org/drawingml/2006/main" noChangeAspect="1"/>
+            </wp:cNvGraphicFramePr>
+            <a:graphic xmlns:a="http://schemas.openxmlformats.org/drawingml/2006/main">
+              <a:graphicData uri="http://schemas.openxmlformats.org/drawingml/2006/picture">
+                <pic:pic xmlns:pic="http://schemas.openxmlformats.org/drawingml/2006/picture">
+                  <pic:nvPicPr>
+                    <pic:cNvPr id="569297296" name="Picture 3" descr="A screenshot of a video game&#10;&#10;AI-generated content may be incorrect."/>
+                    <pic:cNvPicPr>
+                      <a:picLocks noChangeAspect="1" noChangeArrowheads="1"/>
+                    </pic:cNvPicPr>
+                  </pic:nvPicPr>
+                  <pic:blipFill>
+                    <a:blip r:embed="rId12" cstate="print">
+                      <a:extLst>
+                        <a:ext uri="{28A0092B-C50C-407E-A947-70E740481C1C}">
+                          <a14:useLocalDpi xmlns:a14="http://schemas.microsoft.com/office/drawing/2010/main" val="0"/>
+                        </a:ext>
+                      </a:extLst>
+                    </a:blip>
+                    <a:srcRect/>
+                    <a:stretch>
+                      <a:fillRect/>
+                    </a:stretch>
+                  </pic:blipFill>
+                  <pic:spPr bwMode="auto">
+                    <a:xfrm>
+                      <a:off x="0" y="0"/>
+                      <a:ext cx="5116908" cy="2882880"/>
+                    </a:xfrm>
+                    <a:prstGeom prst="rect">
+                      <a:avLst/>
+                    </a:prstGeom>
+                    <a:noFill/>
+                    <a:ln>
+                      <a:noFill/>
+                    </a:ln>
+                  </pic:spPr>
+                </pic:pic>
+              </a:graphicData>
+            </a:graphic>
+          </wp:inline>
+        </w:drawing>
+      </w:r>
+    </w:p>
     <w:p>
       <w:pPr>
         <w:pStyle w:val="Heading2"/>
       </w:pPr>
       <w:r>
+        <w:lastRenderedPageBreak/>
         <w:t>Game</w:t>
       </w:r>
       <w:r>
         <w:t>play</w:t>
       </w:r>
     </w:p>
-    <w:p/>
+    <w:p>
+      <w:pPr>
+        <w:jc w:val="center"/>
+      </w:pPr>
+      <w:r>
+        <w:rPr>
+          <w:noProof/>
+        </w:rPr>
+        <w:drawing>
+          <wp:inline distT="0" distB="0" distL="0" distR="0" wp14:anchorId="247FDD29" wp14:editId="54E42113">
+            <wp:extent cx="5133975" cy="2892496"/>
+            <wp:effectExtent l="0" t="0" r="0" b="3175"/>
+            <wp:docPr id="847479914" name="Picture 2" descr="A white background with black text&#10;&#10;AI-generated content may be incorrect."/>
+            <wp:cNvGraphicFramePr>
+              <a:graphicFrameLocks xmlns:a="http://schemas.openxmlformats.org/drawingml/2006/main" noChangeAspect="1"/>
+            </wp:cNvGraphicFramePr>
+            <a:graphic xmlns:a="http://schemas.openxmlformats.org/drawingml/2006/main">
+              <a:graphicData uri="http://schemas.openxmlformats.org/drawingml/2006/picture">
+                <pic:pic xmlns:pic="http://schemas.openxmlformats.org/drawingml/2006/picture">
+                  <pic:nvPicPr>
+                    <pic:cNvPr id="847479914" name="Picture 2" descr="A white background with black text&#10;&#10;AI-generated content may be incorrect."/>
+                    <pic:cNvPicPr>
+                      <a:picLocks noChangeAspect="1" noChangeArrowheads="1"/>
+                    </pic:cNvPicPr>
+                  </pic:nvPicPr>
+                  <pic:blipFill>
+                    <a:blip r:embed="rId13" cstate="print">
+                      <a:extLst>
+                        <a:ext uri="{28A0092B-C50C-407E-A947-70E740481C1C}">
+                          <a14:useLocalDpi xmlns:a14="http://schemas.microsoft.com/office/drawing/2010/main" val="0"/>
+                        </a:ext>
+                      </a:extLst>
+                    </a:blip>
+                    <a:srcRect/>
+                    <a:stretch>
+                      <a:fillRect/>
+                    </a:stretch>
+                  </pic:blipFill>
+                  <pic:spPr bwMode="auto">
+                    <a:xfrm>
+                      <a:off x="0" y="0"/>
+                      <a:ext cx="5158936" cy="2906559"/>
+                    </a:xfrm>
+                    <a:prstGeom prst="rect">
+                      <a:avLst/>
+                    </a:prstGeom>
+                    <a:noFill/>
+                    <a:ln>
+                      <a:noFill/>
+                    </a:ln>
+                  </pic:spPr>
+                </pic:pic>
+              </a:graphicData>
+            </a:graphic>
+          </wp:inline>
+        </w:drawing>
+      </w:r>
+    </w:p>
     <w:p>
       <w:pPr>
         <w:pStyle w:val="Heading2"/>
       </w:pPr>
       <w:r>
-        <w:lastRenderedPageBreak/>
         <w:t>Shop Menu</w:t>
       </w:r>
     </w:p>
-    <w:p/>
+    <w:p>
+      <w:pPr>
+        <w:jc w:val="center"/>
+      </w:pPr>
+      <w:r>
+        <w:rPr>
+          <w:noProof/>
+        </w:rPr>
+        <w:drawing>
+          <wp:inline distT="0" distB="0" distL="0" distR="0" wp14:anchorId="1F9D4C0A" wp14:editId="4172318F">
+            <wp:extent cx="5153025" cy="2903230"/>
+            <wp:effectExtent l="0" t="0" r="0" b="0"/>
+            <wp:docPr id="1931078682" name="Picture 5" descr="A screenshot of a shop&#10;&#10;AI-generated content may be incorrect."/>
+            <wp:cNvGraphicFramePr>
+              <a:graphicFrameLocks xmlns:a="http://schemas.openxmlformats.org/drawingml/2006/main" noChangeAspect="1"/>
+            </wp:cNvGraphicFramePr>
+            <a:graphic xmlns:a="http://schemas.openxmlformats.org/drawingml/2006/main">
+              <a:graphicData uri="http://schemas.openxmlformats.org/drawingml/2006/picture">
+                <pic:pic xmlns:pic="http://schemas.openxmlformats.org/drawingml/2006/picture">
+                  <pic:nvPicPr>
+                    <pic:cNvPr id="1931078682" name="Picture 5" descr="A screenshot of a shop&#10;&#10;AI-generated content may be incorrect."/>
+                    <pic:cNvPicPr>
+                      <a:picLocks noChangeAspect="1" noChangeArrowheads="1"/>
+                    </pic:cNvPicPr>
+                  </pic:nvPicPr>
+                  <pic:blipFill>
+                    <a:blip r:embed="rId14" cstate="print">
+                      <a:extLst>
+                        <a:ext uri="{28A0092B-C50C-407E-A947-70E740481C1C}">
+                          <a14:useLocalDpi xmlns:a14="http://schemas.microsoft.com/office/drawing/2010/main" val="0"/>
+                        </a:ext>
+                      </a:extLst>
+                    </a:blip>
+                    <a:srcRect/>
+                    <a:stretch>
+                      <a:fillRect/>
+                    </a:stretch>
+                  </pic:blipFill>
+                  <pic:spPr bwMode="auto">
+                    <a:xfrm>
+                      <a:off x="0" y="0"/>
+                      <a:ext cx="5164910" cy="2909926"/>
+                    </a:xfrm>
+                    <a:prstGeom prst="rect">
+                      <a:avLst/>
+                    </a:prstGeom>
+                    <a:noFill/>
+                    <a:ln>
+                      <a:noFill/>
+                    </a:ln>
+                  </pic:spPr>
+                </pic:pic>
+              </a:graphicData>
+            </a:graphic>
+          </wp:inline>
+        </w:drawing>
+      </w:r>
+    </w:p>
     <w:p/>
     <w:p>
       <w:pPr>
@@ -409,13 +681,7 @@
               <w:t>Make enemy behaviour</w:t>
             </w:r>
             <w:r>
-              <w:t xml:space="preserve">, </w:t>
-            </w:r>
-            <w:r>
-              <w:t>wave system</w:t>
-            </w:r>
-            <w:r>
-              <w:t>,</w:t>
+              <w:t>, wave system,</w:t>
             </w:r>
             <w:r>
               <w:t xml:space="preserve"> and shooting</w:t>
@@ -460,19 +726,7 @@
               <w:t>death/respawn system</w:t>
             </w:r>
             <w:r>
-              <w:t xml:space="preserve">, and </w:t>
-            </w:r>
-            <w:r>
-              <w:t>game saving</w:t>
-            </w:r>
-            <w:r>
-              <w:t>/</w:t>
-            </w:r>
-            <w:r>
-              <w:t>loading</w:t>
-            </w:r>
-            <w:r>
-              <w:t>.</w:t>
+              <w:t>, and game saving/loading.</w:t>
             </w:r>
           </w:p>
           <w:p/>
@@ -514,61 +768,7 @@
               <w:t xml:space="preserve"> shop system between runs</w:t>
             </w:r>
             <w:r>
-              <w:t xml:space="preserve">, the splash screen, and the </w:t>
-            </w:r>
-            <w:r>
-              <w:t xml:space="preserve">main menu </w:t>
-            </w:r>
-            <w:r>
-              <w:t>for</w:t>
-            </w:r>
-            <w:r>
-              <w:t xml:space="preserve"> </w:t>
-            </w:r>
-            <w:r>
-              <w:t>‘</w:t>
-            </w:r>
-            <w:r>
-              <w:t xml:space="preserve">New </w:t>
-            </w:r>
-            <w:r>
-              <w:t>G</w:t>
-            </w:r>
-            <w:r>
-              <w:t>ame</w:t>
-            </w:r>
-            <w:r>
-              <w:t>’, ‘</w:t>
-            </w:r>
-            <w:r>
-              <w:t xml:space="preserve">Load </w:t>
-            </w:r>
-            <w:r>
-              <w:t>G</w:t>
-            </w:r>
-            <w:r>
-              <w:t>ame</w:t>
-            </w:r>
-            <w:r>
-              <w:t>’</w:t>
-            </w:r>
-            <w:r>
-              <w:t xml:space="preserve">, and </w:t>
-            </w:r>
-            <w:r>
-              <w:t>‘C</w:t>
-            </w:r>
-            <w:r>
-              <w:t>redits</w:t>
-            </w:r>
-            <w:r>
-              <w:t>’</w:t>
-            </w:r>
-            <w:r>
-              <w:t xml:space="preserve"> </w:t>
-            </w:r>
-            <w:r>
-              <w:t>buttons (Maybe a Settings button if we get around to it.</w:t>
+              <w:t>, the splash screen, and the main menu for ‘New Game’, ‘Load Game’, and ‘Credits’ buttons (Maybe a Settings button if we get around to it.</w:t>
             </w:r>
           </w:p>
           <w:p/>
@@ -629,6 +829,95 @@
       </w:r>
     </w:p>
     <w:p/>
+    <w:p>
+      <w:r>
+        <w:t>Ammo Counter Pseudo Code:</w:t>
+      </w:r>
+    </w:p>
+    <w:p>
+      <w:r>
+        <w:t>START</w:t>
+      </w:r>
+    </w:p>
+    <w:p>
+      <w:r>
+        <w:t>If left mouse button input then</w:t>
+      </w:r>
+      <w:r>
+        <w:t>:</w:t>
+      </w:r>
+    </w:p>
+    <w:p>
+      <w:r>
+        <w:t>{</w:t>
+      </w:r>
+    </w:p>
+    <w:p>
+      <w:r>
+        <w:tab/>
+        <w:t>Reduce ammo count by 1</w:t>
+      </w:r>
+    </w:p>
+    <w:p>
+      <w:r>
+        <w:tab/>
+        <w:t>Set ammo display to ammo count</w:t>
+      </w:r>
+    </w:p>
+    <w:p>
+      <w:r>
+        <w:t>}</w:t>
+      </w:r>
+    </w:p>
+    <w:p>
+      <w:r>
+        <w:t xml:space="preserve">If ammo </w:t>
+      </w:r>
+      <w:proofErr w:type="spellStart"/>
+      <w:r>
+        <w:t xml:space="preserve">count </w:t>
+      </w:r>
+      <w:r>
+        <w:t>less</w:t>
+      </w:r>
+      <w:proofErr w:type="spellEnd"/>
+      <w:r>
+        <w:t xml:space="preserve"> than or equal to</w:t>
+      </w:r>
+      <w:r>
+        <w:t xml:space="preserve"> 0 then</w:t>
+      </w:r>
+      <w:r>
+        <w:t>:</w:t>
+      </w:r>
+    </w:p>
+    <w:p>
+      <w:r>
+        <w:t>{</w:t>
+      </w:r>
+    </w:p>
+    <w:p>
+      <w:r>
+        <w:tab/>
+        <w:t>Set ammo count to 30</w:t>
+      </w:r>
+    </w:p>
+    <w:p>
+      <w:r>
+        <w:tab/>
+        <w:t>Set ammo display to ammo count</w:t>
+      </w:r>
+    </w:p>
+    <w:p>
+      <w:r>
+        <w:t>}</w:t>
+      </w:r>
+    </w:p>
+    <w:p>
+      <w:r>
+        <w:t>END</w:t>
+      </w:r>
+    </w:p>
     <w:sectPr>
       <w:pgSz w:w="12240" w:h="15840"/>
       <w:pgMar w:top="1440" w:right="1440" w:bottom="1440" w:left="1440" w:header="720" w:footer="720" w:gutter="0"/>
@@ -1783,26 +2072,6 @@
 </file>
 
 <file path=customXml/item1.xml><?xml version="1.0" encoding="utf-8"?>
-<?mso-contentType ?>
-<FormTemplates xmlns="http://schemas.microsoft.com/sharepoint/v3/contenttype/forms">
-  <Display>DocumentLibraryForm</Display>
-  <Edit>DocumentLibraryForm</Edit>
-  <New>DocumentLibraryForm</New>
-</FormTemplates>
-</file>
-
-<file path=customXml/item2.xml><?xml version="1.0" encoding="utf-8"?>
-<p:properties xmlns:p="http://schemas.microsoft.com/office/2006/metadata/properties" xmlns:xsi="http://www.w3.org/2001/XMLSchema-instance" xmlns:pc="http://schemas.microsoft.com/office/infopath/2007/PartnerControls">
-  <documentManagement>
-    <lcf76f155ced4ddcb4097134ff3c332f xmlns="82be4c52-8a67-4f04-89a8-ae71a53980a3">
-      <Terms xmlns="http://schemas.microsoft.com/office/infopath/2007/PartnerControls"/>
-    </lcf76f155ced4ddcb4097134ff3c332f>
-    <TaxCatchAll xmlns="299b3808-0d48-4c04-b9a6-dcca8ff436f5" xsi:nil="true"/>
-  </documentManagement>
-</p:properties>
-</file>
-
-<file path=customXml/item3.xml><?xml version="1.0" encoding="utf-8"?>
 <ct:contentTypeSchema xmlns:ct="http://schemas.microsoft.com/office/2006/metadata/contentType" xmlns:ma="http://schemas.microsoft.com/office/2006/metadata/properties/metaAttributes" ct:_="" ma:_="" ma:contentTypeName="Document" ma:contentTypeID="0x0101001DADE4F86042AA4FA00EFAC4839036A8" ma:contentTypeVersion="12" ma:contentTypeDescription="Create a new document." ma:contentTypeScope="" ma:versionID="5a83fdc747f8e1700f06dfda3b726177">
   <xsd:schema xmlns:xsd="http://www.w3.org/2001/XMLSchema" xmlns:xs="http://www.w3.org/2001/XMLSchema" xmlns:p="http://schemas.microsoft.com/office/2006/metadata/properties" xmlns:ns2="82be4c52-8a67-4f04-89a8-ae71a53980a3" xmlns:ns3="299b3808-0d48-4c04-b9a6-dcca8ff436f5" targetNamespace="http://schemas.microsoft.com/office/2006/metadata/properties" ma:root="true" ma:fieldsID="e17fa3ea1674577c698970068dfc3640" ns2:_="" ns3:_="">
     <xsd:import namespace="82be4c52-8a67-4f04-89a8-ae71a53980a3"/>
@@ -2003,10 +2272,41 @@
 </ct:contentTypeSchema>
 </file>
 
+<file path=customXml/item2.xml><?xml version="1.0" encoding="utf-8"?>
+<p:properties xmlns:p="http://schemas.microsoft.com/office/2006/metadata/properties" xmlns:xsi="http://www.w3.org/2001/XMLSchema-instance" xmlns:pc="http://schemas.microsoft.com/office/infopath/2007/PartnerControls">
+  <documentManagement>
+    <lcf76f155ced4ddcb4097134ff3c332f xmlns="82be4c52-8a67-4f04-89a8-ae71a53980a3">
+      <Terms xmlns="http://schemas.microsoft.com/office/infopath/2007/PartnerControls"/>
+    </lcf76f155ced4ddcb4097134ff3c332f>
+    <TaxCatchAll xmlns="299b3808-0d48-4c04-b9a6-dcca8ff436f5" xsi:nil="true"/>
+  </documentManagement>
+</p:properties>
+</file>
+
+<file path=customXml/item3.xml><?xml version="1.0" encoding="utf-8"?>
+<?mso-contentType ?>
+<FormTemplates xmlns="http://schemas.microsoft.com/sharepoint/v3/contenttype/forms">
+  <Display>DocumentLibraryForm</Display>
+  <Edit>DocumentLibraryForm</Edit>
+  <New>DocumentLibraryForm</New>
+</FormTemplates>
+</file>
+
 <file path=customXml/itemProps1.xml><?xml version="1.0" encoding="utf-8"?>
-<ds:datastoreItem xmlns:ds="http://schemas.openxmlformats.org/officeDocument/2006/customXml" ds:itemID="{D954CD56-4315-42F1-8918-4098B147725D}">
+<ds:datastoreItem xmlns:ds="http://schemas.openxmlformats.org/officeDocument/2006/customXml" ds:itemID="{C0C3E455-A80C-453D-91F7-A45624F6D46F}">
   <ds:schemaRefs>
-    <ds:schemaRef ds:uri="http://schemas.microsoft.com/sharepoint/v3/contenttype/forms"/>
+    <ds:schemaRef ds:uri="http://schemas.microsoft.com/office/2006/metadata/contentType"/>
+    <ds:schemaRef ds:uri="http://schemas.microsoft.com/office/2006/metadata/properties/metaAttributes"/>
+    <ds:schemaRef ds:uri="http://www.w3.org/2001/XMLSchema"/>
+    <ds:schemaRef ds:uri="http://schemas.microsoft.com/office/2006/metadata/properties"/>
+    <ds:schemaRef ds:uri="82be4c52-8a67-4f04-89a8-ae71a53980a3"/>
+    <ds:schemaRef ds:uri="299b3808-0d48-4c04-b9a6-dcca8ff436f5"/>
+    <ds:schemaRef ds:uri="http://schemas.microsoft.com/office/2006/documentManagement/types"/>
+    <ds:schemaRef ds:uri="http://schemas.microsoft.com/office/infopath/2007/PartnerControls"/>
+    <ds:schemaRef ds:uri="http://schemas.openxmlformats.org/package/2006/metadata/core-properties"/>
+    <ds:schemaRef ds:uri="http://purl.org/dc/elements/1.1/"/>
+    <ds:schemaRef ds:uri="http://purl.org/dc/terms/"/>
+    <ds:schemaRef ds:uri="http://schemas.microsoft.com/internal/obd"/>
   </ds:schemaRefs>
 </ds:datastoreItem>
 </file>
@@ -2023,20 +2323,9 @@
 </file>
 
 <file path=customXml/itemProps3.xml><?xml version="1.0" encoding="utf-8"?>
-<ds:datastoreItem xmlns:ds="http://schemas.openxmlformats.org/officeDocument/2006/customXml" ds:itemID="{C0C3E455-A80C-453D-91F7-A45624F6D46F}">
+<ds:datastoreItem xmlns:ds="http://schemas.openxmlformats.org/officeDocument/2006/customXml" ds:itemID="{D954CD56-4315-42F1-8918-4098B147725D}">
   <ds:schemaRefs>
-    <ds:schemaRef ds:uri="http://schemas.microsoft.com/office/2006/metadata/contentType"/>
-    <ds:schemaRef ds:uri="http://schemas.microsoft.com/office/2006/metadata/properties/metaAttributes"/>
-    <ds:schemaRef ds:uri="http://www.w3.org/2001/XMLSchema"/>
-    <ds:schemaRef ds:uri="http://schemas.microsoft.com/office/2006/metadata/properties"/>
-    <ds:schemaRef ds:uri="82be4c52-8a67-4f04-89a8-ae71a53980a3"/>
-    <ds:schemaRef ds:uri="299b3808-0d48-4c04-b9a6-dcca8ff436f5"/>
-    <ds:schemaRef ds:uri="http://schemas.microsoft.com/office/2006/documentManagement/types"/>
-    <ds:schemaRef ds:uri="http://schemas.microsoft.com/office/infopath/2007/PartnerControls"/>
-    <ds:schemaRef ds:uri="http://schemas.openxmlformats.org/package/2006/metadata/core-properties"/>
-    <ds:schemaRef ds:uri="http://purl.org/dc/elements/1.1/"/>
-    <ds:schemaRef ds:uri="http://purl.org/dc/terms/"/>
-    <ds:schemaRef ds:uri="http://schemas.microsoft.com/internal/obd"/>
+    <ds:schemaRef ds:uri="http://schemas.microsoft.com/sharepoint/v3/contenttype/forms"/>
   </ds:schemaRefs>
 </ds:datastoreItem>
 </file>
</xml_diff>